<commit_message>
minor change in egap form
</commit_message>
<xml_diff>
--- a/prereg/SourcesOfMisperception_form.docx
+++ b/prereg/SourcesOfMisperception_form.docx
@@ -182,214 +182,172 @@
           <w:i w:val="false"/>
           <w:iCs w:val="false"/>
         </w:rPr>
-        <w:t xml:space="preserve">Patrick W. Kraft, </w:t>
-      </w:r>
-      <w:r>
-        <w:rPr>
-          <w:i w:val="false"/>
-          <w:iCs w:val="false"/>
-        </w:rPr>
-        <w:t>PhD, Assistant Professor, Department of Political Science, University of Wisconsin-Milwaukee, kraftp@uwm.edu</w:t>
-      </w:r>
-    </w:p>
-    <w:p>
-      <w:pPr>
-        <w:pStyle w:val="Normal"/>
-        <w:rPr>
-          <w:i w:val="false"/>
-          <w:i w:val="false"/>
-          <w:iCs w:val="false"/>
-        </w:rPr>
-      </w:pPr>
-      <w:r>
-        <w:rPr>
-          <w:i w:val="false"/>
-          <w:iCs w:val="false"/>
-        </w:rPr>
-      </w:r>
-    </w:p>
-    <w:p>
-      <w:pPr>
-        <w:pStyle w:val="Normal"/>
-        <w:rPr>
-          <w:i w:val="false"/>
-          <w:i w:val="false"/>
-          <w:iCs w:val="false"/>
-        </w:rPr>
-      </w:pPr>
-      <w:r>
-        <w:rPr>
-          <w:i w:val="false"/>
-          <w:iCs w:val="false"/>
-        </w:rPr>
-        <w:t xml:space="preserve">Nicholas R. Davis, </w:t>
-      </w:r>
-      <w:r>
-        <w:rPr>
-          <w:i w:val="false"/>
-          <w:iCs w:val="false"/>
-        </w:rPr>
-        <w:t>PhD Candidate, Department of Political Science, University of Wisconsin-Milwaukee, nrdavis@uwm.edu</w:t>
-      </w:r>
-    </w:p>
-    <w:p>
-      <w:pPr>
-        <w:pStyle w:val="Normal"/>
-        <w:rPr>
-          <w:i w:val="false"/>
-          <w:i w:val="false"/>
-          <w:iCs w:val="false"/>
-        </w:rPr>
-      </w:pPr>
-      <w:r>
-        <w:rPr>
-          <w:i w:val="false"/>
-          <w:iCs w:val="false"/>
-        </w:rPr>
-      </w:r>
-    </w:p>
-    <w:p>
-      <w:pPr>
-        <w:pStyle w:val="Normal"/>
-        <w:rPr>
-          <w:i w:val="false"/>
-          <w:i w:val="false"/>
-          <w:iCs w:val="false"/>
-        </w:rPr>
-      </w:pPr>
-      <w:r>
-        <w:rPr>
-          <w:i w:val="false"/>
-          <w:iCs w:val="false"/>
-        </w:rPr>
-        <w:t xml:space="preserve">Taraleigh Davis, </w:t>
-      </w:r>
-      <w:r>
-        <w:rPr>
-          <w:i w:val="false"/>
-          <w:iCs w:val="false"/>
-        </w:rPr>
-        <w:t>Graduate Student, Department of Political Science, University of Wisconsin-Milwaukee, taraleig@uwm.edu</w:t>
-      </w:r>
-    </w:p>
-    <w:p>
-      <w:pPr>
-        <w:pStyle w:val="Normal"/>
-        <w:rPr>
-          <w:i w:val="false"/>
-          <w:i w:val="false"/>
-          <w:iCs w:val="false"/>
-        </w:rPr>
-      </w:pPr>
-      <w:r>
-        <w:rPr>
-          <w:i w:val="false"/>
-          <w:iCs w:val="false"/>
-        </w:rPr>
-      </w:r>
-    </w:p>
-    <w:p>
-      <w:pPr>
-        <w:pStyle w:val="Normal"/>
-        <w:rPr>
-          <w:i w:val="false"/>
-          <w:i w:val="false"/>
-          <w:iCs w:val="false"/>
-        </w:rPr>
-      </w:pPr>
-      <w:r>
-        <w:rPr>
-          <w:i w:val="false"/>
-          <w:iCs w:val="false"/>
-        </w:rPr>
-        <w:t xml:space="preserve">Amanda J. Heideman, </w:t>
-      </w:r>
-      <w:r>
-        <w:rPr>
-          <w:i w:val="false"/>
-          <w:iCs w:val="false"/>
-        </w:rPr>
-        <w:t>PhD Candidate, Department of Political Science, University of Wisconsin-Milwaukee, heidem24@uwm.edu</w:t>
-      </w:r>
-    </w:p>
-    <w:p>
-      <w:pPr>
-        <w:pStyle w:val="Normal"/>
-        <w:rPr>
-          <w:i w:val="false"/>
-          <w:i w:val="false"/>
-          <w:iCs w:val="false"/>
-        </w:rPr>
-      </w:pPr>
-      <w:r>
-        <w:rPr>
-          <w:i w:val="false"/>
-          <w:iCs w:val="false"/>
-        </w:rPr>
-      </w:r>
-    </w:p>
-    <w:p>
-      <w:pPr>
-        <w:pStyle w:val="Normal"/>
-        <w:rPr>
-          <w:i w:val="false"/>
-          <w:i w:val="false"/>
-          <w:iCs w:val="false"/>
-        </w:rPr>
-      </w:pPr>
-      <w:r>
-        <w:rPr>
-          <w:i w:val="false"/>
-          <w:iCs w:val="false"/>
-        </w:rPr>
-        <w:t xml:space="preserve">Jason T. Neumeyer, </w:t>
-      </w:r>
-      <w:r>
-        <w:rPr>
-          <w:i w:val="false"/>
-          <w:iCs w:val="false"/>
-        </w:rPr>
-        <w:t>Graduate Student, Department of Political Science, University of Wisconsin-Milwaukee, neumeye6@uwm.edu</w:t>
-      </w:r>
-    </w:p>
-    <w:p>
-      <w:pPr>
-        <w:pStyle w:val="Normal"/>
-        <w:rPr>
-          <w:i w:val="false"/>
-          <w:i w:val="false"/>
-          <w:iCs w:val="false"/>
-        </w:rPr>
-      </w:pPr>
-      <w:r>
-        <w:rPr>
-          <w:i w:val="false"/>
-          <w:iCs w:val="false"/>
-        </w:rPr>
-      </w:r>
-    </w:p>
-    <w:p>
-      <w:pPr>
-        <w:pStyle w:val="Normal"/>
-        <w:rPr>
-          <w:i w:val="false"/>
-          <w:i w:val="false"/>
-          <w:iCs w:val="false"/>
-        </w:rPr>
-      </w:pPr>
-      <w:r>
-        <w:rPr>
-          <w:i w:val="false"/>
-          <w:iCs w:val="false"/>
-        </w:rPr>
-        <w:t xml:space="preserve">Shin Young Park, </w:t>
-      </w:r>
-      <w:r>
-        <w:rPr>
-          <w:i w:val="false"/>
-          <w:iCs w:val="false"/>
-        </w:rPr>
-        <w:t>PhD Candidate, Department of Political Science, University of Wisconsin-Milwaukee, parksy@uwm.edu</w:t>
+        <w:t>Patrick W. Kraft, PhD, Assistant Professor, Department of Political Science, University of Wisconsin-Milwaukee, kraftp@uwm.edu</w:t>
+      </w:r>
+    </w:p>
+    <w:p>
+      <w:pPr>
+        <w:pStyle w:val="Normal"/>
+        <w:rPr>
+          <w:i w:val="false"/>
+          <w:i w:val="false"/>
+          <w:iCs w:val="false"/>
+        </w:rPr>
+      </w:pPr>
+      <w:r>
+        <w:rPr>
+          <w:i w:val="false"/>
+          <w:iCs w:val="false"/>
+        </w:rPr>
+      </w:r>
+    </w:p>
+    <w:p>
+      <w:pPr>
+        <w:pStyle w:val="Normal"/>
+        <w:rPr>
+          <w:i w:val="false"/>
+          <w:i w:val="false"/>
+          <w:iCs w:val="false"/>
+        </w:rPr>
+      </w:pPr>
+      <w:r>
+        <w:rPr>
+          <w:i w:val="false"/>
+          <w:iCs w:val="false"/>
+        </w:rPr>
+        <w:t>Nicholas R. Davis, PhD Candidate, Department of Political Science, University of Wisconsin-Milwaukee, nrdavis@uwm.edu</w:t>
+      </w:r>
+    </w:p>
+    <w:p>
+      <w:pPr>
+        <w:pStyle w:val="Normal"/>
+        <w:rPr>
+          <w:i w:val="false"/>
+          <w:i w:val="false"/>
+          <w:iCs w:val="false"/>
+        </w:rPr>
+      </w:pPr>
+      <w:r>
+        <w:rPr>
+          <w:i w:val="false"/>
+          <w:iCs w:val="false"/>
+        </w:rPr>
+      </w:r>
+    </w:p>
+    <w:p>
+      <w:pPr>
+        <w:pStyle w:val="Normal"/>
+        <w:rPr>
+          <w:i w:val="false"/>
+          <w:i w:val="false"/>
+          <w:iCs w:val="false"/>
+        </w:rPr>
+      </w:pPr>
+      <w:r>
+        <w:rPr>
+          <w:i w:val="false"/>
+          <w:iCs w:val="false"/>
+        </w:rPr>
+        <w:t>Taraleigh Davis, Graduate Student, Department of Political Science, University of Wisconsin-Milwaukee, taraleig@uwm.edu</w:t>
+      </w:r>
+    </w:p>
+    <w:p>
+      <w:pPr>
+        <w:pStyle w:val="Normal"/>
+        <w:rPr>
+          <w:i w:val="false"/>
+          <w:i w:val="false"/>
+          <w:iCs w:val="false"/>
+        </w:rPr>
+      </w:pPr>
+      <w:r>
+        <w:rPr>
+          <w:i w:val="false"/>
+          <w:iCs w:val="false"/>
+        </w:rPr>
+      </w:r>
+    </w:p>
+    <w:p>
+      <w:pPr>
+        <w:pStyle w:val="Normal"/>
+        <w:rPr>
+          <w:i w:val="false"/>
+          <w:i w:val="false"/>
+          <w:iCs w:val="false"/>
+        </w:rPr>
+      </w:pPr>
+      <w:r>
+        <w:rPr>
+          <w:i w:val="false"/>
+          <w:iCs w:val="false"/>
+        </w:rPr>
+        <w:t>Amanda J. Heideman, PhD Candidate, Department of Political Science, University of Wisconsin-Milwaukee, heidem24@uwm.edu</w:t>
+      </w:r>
+    </w:p>
+    <w:p>
+      <w:pPr>
+        <w:pStyle w:val="Normal"/>
+        <w:rPr>
+          <w:i w:val="false"/>
+          <w:i w:val="false"/>
+          <w:iCs w:val="false"/>
+        </w:rPr>
+      </w:pPr>
+      <w:r>
+        <w:rPr>
+          <w:i w:val="false"/>
+          <w:iCs w:val="false"/>
+        </w:rPr>
+      </w:r>
+    </w:p>
+    <w:p>
+      <w:pPr>
+        <w:pStyle w:val="Normal"/>
+        <w:rPr>
+          <w:i w:val="false"/>
+          <w:i w:val="false"/>
+          <w:iCs w:val="false"/>
+        </w:rPr>
+      </w:pPr>
+      <w:r>
+        <w:rPr>
+          <w:i w:val="false"/>
+          <w:iCs w:val="false"/>
+        </w:rPr>
+        <w:t>Jason T. Neumeyer, Graduate Student, Department of Political Science, University of Wisconsin-Milwaukee, neumeye6@uwm.edu</w:t>
+      </w:r>
+    </w:p>
+    <w:p>
+      <w:pPr>
+        <w:pStyle w:val="Normal"/>
+        <w:rPr>
+          <w:i w:val="false"/>
+          <w:i w:val="false"/>
+          <w:iCs w:val="false"/>
+        </w:rPr>
+      </w:pPr>
+      <w:r>
+        <w:rPr>
+          <w:i w:val="false"/>
+          <w:iCs w:val="false"/>
+        </w:rPr>
+      </w:r>
+    </w:p>
+    <w:p>
+      <w:pPr>
+        <w:pStyle w:val="Normal"/>
+        <w:rPr>
+          <w:i w:val="false"/>
+          <w:i w:val="false"/>
+          <w:iCs w:val="false"/>
+        </w:rPr>
+      </w:pPr>
+      <w:r>
+        <w:rPr>
+          <w:i w:val="false"/>
+          <w:iCs w:val="false"/>
+        </w:rPr>
+        <w:t>Shin Young Park, PhD Candidate, Department of Political Science, University of Wisconsin-Milwaukee, parksy@uwm.edu</w:t>
       </w:r>
     </w:p>
     <w:p>
@@ -500,7 +458,9 @@
         </w:rPr>
       </w:pPr>
       <w:r>
-        <w:rPr/>
+        <w:rPr>
+          <w:i/>
+        </w:rPr>
       </w:r>
     </w:p>
     <w:p>
@@ -946,7 +906,7 @@
           <w:rFonts w:eastAsia="Times New Roman" w:cs="Lucida Grande"/>
           <w:bCs/>
           <w:color w:val="333333"/>
-          <w:shd w:fill="FFFFFF" w:val="clear"/>
+          <w:highlight w:val="white"/>
           <w:lang w:eastAsia="en-US"/>
         </w:rPr>
       </w:r>
@@ -989,28 +949,28 @@
           <w:rFonts w:eastAsia="Times New Roman" w:cs="Lucida Grande"/>
           <w:bCs/>
           <w:color w:val="333333"/>
-          <w:shd w:fill="FFFFFF" w:val="clear"/>
-          <w:lang w:eastAsia="en-US"/>
-        </w:rPr>
-      </w:r>
-    </w:p>
-    <w:p>
-      <w:pPr>
-        <w:pStyle w:val="Normal"/>
-        <w:rPr>
-          <w:rFonts w:eastAsia="Times New Roman" w:cs="Lucida Grande"/>
-          <w:bCs/>
-          <w:color w:val="333333"/>
-          <w:highlight w:val="white"/>
-          <w:lang w:eastAsia="en-US"/>
-        </w:rPr>
-      </w:pPr>
-      <w:r>
-        <w:rPr>
-          <w:rFonts w:eastAsia="Times New Roman" w:cs="Lucida Grande"/>
-          <w:bCs/>
-          <w:color w:val="333333"/>
-          <w:shd w:fill="FFFFFF" w:val="clear"/>
+          <w:highlight w:val="white"/>
+          <w:lang w:eastAsia="en-US"/>
+        </w:rPr>
+      </w:r>
+    </w:p>
+    <w:p>
+      <w:pPr>
+        <w:pStyle w:val="Normal"/>
+        <w:rPr>
+          <w:rFonts w:eastAsia="Times New Roman" w:cs="Lucida Grande"/>
+          <w:bCs/>
+          <w:color w:val="333333"/>
+          <w:highlight w:val="white"/>
+          <w:lang w:eastAsia="en-US"/>
+        </w:rPr>
+      </w:pPr>
+      <w:r>
+        <w:rPr>
+          <w:rFonts w:eastAsia="Times New Roman" w:cs="Lucida Grande"/>
+          <w:bCs/>
+          <w:color w:val="333333"/>
+          <w:highlight w:val="white"/>
           <w:lang w:eastAsia="en-US"/>
         </w:rPr>
       </w:r>
@@ -1066,7 +1026,7 @@
           <w:rFonts w:eastAsia="Times New Roman" w:cs="Lucida Grande"/>
           <w:bCs/>
           <w:color w:val="333333"/>
-          <w:shd w:fill="FFFFFF" w:val="clear"/>
+          <w:highlight w:val="white"/>
           <w:lang w:eastAsia="en-US"/>
         </w:rPr>
       </w:r>
@@ -1109,7 +1069,7 @@
           <w:rFonts w:eastAsia="Times New Roman" w:cs="Lucida Grande"/>
           <w:bCs/>
           <w:color w:val="333333"/>
-          <w:shd w:fill="FFFFFF" w:val="clear"/>
+          <w:highlight w:val="white"/>
           <w:lang w:eastAsia="en-US"/>
         </w:rPr>
       </w:r>
@@ -1152,7 +1112,7 @@
           <w:rFonts w:eastAsia="Times New Roman" w:cs="Lucida Grande"/>
           <w:bCs/>
           <w:color w:val="333333"/>
-          <w:shd w:fill="FFFFFF" w:val="clear"/>
+          <w:highlight w:val="white"/>
           <w:lang w:eastAsia="en-US"/>
         </w:rPr>
       </w:r>
@@ -1199,6 +1159,46 @@
         </w:rPr>
       </w:pPr>
       <w:r>
+        <w:rPr>
+          <w:rFonts w:eastAsia="Times New Roman"/>
+          <w:i/>
+          <w:lang w:eastAsia="en-US"/>
+        </w:rPr>
+      </w:r>
+    </w:p>
+    <w:p>
+      <w:pPr>
+        <w:pStyle w:val="Normal"/>
+        <w:rPr/>
+      </w:pPr>
+      <w:r>
+        <w:rPr>
+          <w:rFonts w:eastAsia="Times New Roman" w:cs="Lucida Grande"/>
+          <w:bCs/>
+          <w:i w:val="false"/>
+          <w:iCs w:val="false"/>
+          <w:color w:val="333333"/>
+          <w:highlight w:val="white"/>
+          <w:lang w:eastAsia="en-US"/>
+        </w:rPr>
+        <w:t>To test our hypotheses, we will rely on simple differences-in-means and OLS estimators.</w:t>
+      </w:r>
+    </w:p>
+    <w:p>
+      <w:pPr>
+        <w:pStyle w:val="Normal"/>
+        <w:rPr>
+          <w:rFonts w:eastAsia="Times New Roman" w:cs="Lucida Grande"/>
+          <w:bCs/>
+          <w:i w:val="false"/>
+          <w:i w:val="false"/>
+          <w:iCs w:val="false"/>
+          <w:color w:val="333333"/>
+          <w:highlight w:val="white"/>
+          <w:lang w:eastAsia="en-US"/>
+        </w:rPr>
+      </w:pPr>
+      <w:r>
         <w:rPr/>
       </w:r>
     </w:p>
@@ -1240,7 +1240,11 @@
         </w:rPr>
       </w:pPr>
       <w:r>
-        <w:rPr/>
+        <w:rPr>
+          <w:rFonts w:eastAsia="Times New Roman"/>
+          <w:i/>
+          <w:lang w:eastAsia="en-US"/>
+        </w:rPr>
       </w:r>
     </w:p>
     <w:p>
@@ -1412,7 +1416,7 @@
           <w:bCs/>
           <w:i/>
           <w:color w:val="333333"/>
-          <w:shd w:fill="FFFFFF" w:val="clear"/>
+          <w:highlight w:val="white"/>
           <w:lang w:eastAsia="en-US"/>
         </w:rPr>
       </w:r>
@@ -1465,31 +1469,31 @@
           <w:i w:val="false"/>
           <w:iCs w:val="false"/>
           <w:color w:val="333333"/>
-          <w:shd w:fill="FFFFFF" w:val="clear"/>
-          <w:lang w:eastAsia="en-US"/>
-        </w:rPr>
-      </w:r>
-    </w:p>
-    <w:p>
-      <w:pPr>
-        <w:pStyle w:val="Normal"/>
-        <w:rPr>
-          <w:rFonts w:eastAsia="Times New Roman" w:cs="Lucida Grande"/>
-          <w:bCs/>
-          <w:i/>
-          <w:i/>
-          <w:color w:val="333333"/>
-          <w:highlight w:val="white"/>
-          <w:lang w:eastAsia="en-US"/>
-        </w:rPr>
-      </w:pPr>
-      <w:r>
-        <w:rPr>
-          <w:rFonts w:eastAsia="Times New Roman" w:cs="Lucida Grande"/>
-          <w:bCs/>
-          <w:i/>
-          <w:color w:val="333333"/>
-          <w:shd w:fill="FFFFFF" w:val="clear"/>
+          <w:highlight w:val="white"/>
+          <w:lang w:eastAsia="en-US"/>
+        </w:rPr>
+      </w:r>
+    </w:p>
+    <w:p>
+      <w:pPr>
+        <w:pStyle w:val="Normal"/>
+        <w:rPr>
+          <w:rFonts w:eastAsia="Times New Roman" w:cs="Lucida Grande"/>
+          <w:bCs/>
+          <w:i/>
+          <w:i/>
+          <w:color w:val="333333"/>
+          <w:highlight w:val="white"/>
+          <w:lang w:eastAsia="en-US"/>
+        </w:rPr>
+      </w:pPr>
+      <w:r>
+        <w:rPr>
+          <w:rFonts w:eastAsia="Times New Roman" w:cs="Lucida Grande"/>
+          <w:bCs/>
+          <w:i/>
+          <w:color w:val="333333"/>
+          <w:highlight w:val="white"/>
           <w:lang w:eastAsia="en-US"/>
         </w:rPr>
       </w:r>
@@ -1541,7 +1545,14 @@
         </w:rPr>
       </w:pPr>
       <w:r>
-        <w:rPr/>
+        <w:rPr>
+          <w:rFonts w:eastAsia="Times New Roman" w:cs="Lucida Grande"/>
+          <w:bCs/>
+          <w:i/>
+          <w:color w:val="333333"/>
+          <w:highlight w:val="white"/>
+          <w:lang w:eastAsia="en-US"/>
+        </w:rPr>
       </w:r>
     </w:p>
     <w:p>
@@ -1580,26 +1591,32 @@
         </w:rPr>
       </w:pPr>
       <w:r>
-        <w:rPr/>
-      </w:r>
-    </w:p>
-    <w:p>
-      <w:pPr>
-        <w:pStyle w:val="Normal"/>
-        <w:rPr>
-          <w:rFonts w:eastAsia="Times New Roman" w:cs="Lucida Grande"/>
-          <w:bCs/>
-          <w:color w:val="333333"/>
-          <w:highlight w:val="white"/>
-          <w:lang w:eastAsia="en-US"/>
-        </w:rPr>
-      </w:pPr>
-      <w:r>
-        <w:rPr>
-          <w:rFonts w:eastAsia="Times New Roman" w:cs="Lucida Grande"/>
-          <w:bCs/>
-          <w:color w:val="333333"/>
-          <w:shd w:fill="FFFFFF" w:val="clear"/>
+        <w:rPr>
+          <w:rFonts w:eastAsia="Times New Roman" w:cs="Lucida Grande"/>
+          <w:bCs/>
+          <w:color w:val="333333"/>
+          <w:highlight w:val="white"/>
+          <w:lang w:eastAsia="en-US"/>
+        </w:rPr>
+      </w:r>
+    </w:p>
+    <w:p>
+      <w:pPr>
+        <w:pStyle w:val="Normal"/>
+        <w:rPr>
+          <w:rFonts w:eastAsia="Times New Roman" w:cs="Lucida Grande"/>
+          <w:bCs/>
+          <w:color w:val="333333"/>
+          <w:highlight w:val="white"/>
+          <w:lang w:eastAsia="en-US"/>
+        </w:rPr>
+      </w:pPr>
+      <w:r>
+        <w:rPr>
+          <w:rFonts w:eastAsia="Times New Roman" w:cs="Lucida Grande"/>
+          <w:bCs/>
+          <w:color w:val="333333"/>
+          <w:highlight w:val="white"/>
           <w:lang w:eastAsia="en-US"/>
         </w:rPr>
       </w:r>
@@ -1697,26 +1714,32 @@
         </w:rPr>
       </w:pPr>
       <w:r>
-        <w:rPr/>
-      </w:r>
-    </w:p>
-    <w:p>
-      <w:pPr>
-        <w:pStyle w:val="Normal"/>
-        <w:rPr>
-          <w:rFonts w:eastAsia="Times New Roman" w:cs="Lucida Grande"/>
-          <w:bCs/>
-          <w:color w:val="333333"/>
-          <w:highlight w:val="white"/>
-          <w:lang w:eastAsia="en-US"/>
-        </w:rPr>
-      </w:pPr>
-      <w:r>
-        <w:rPr>
-          <w:rFonts w:eastAsia="Times New Roman" w:cs="Lucida Grande"/>
-          <w:bCs/>
-          <w:color w:val="333333"/>
-          <w:shd w:fill="FFFFFF" w:val="clear"/>
+        <w:rPr>
+          <w:rFonts w:eastAsia="Times New Roman" w:cs="Lucida Grande"/>
+          <w:bCs/>
+          <w:color w:val="333333"/>
+          <w:highlight w:val="white"/>
+          <w:lang w:eastAsia="en-US"/>
+        </w:rPr>
+      </w:r>
+    </w:p>
+    <w:p>
+      <w:pPr>
+        <w:pStyle w:val="Normal"/>
+        <w:rPr>
+          <w:rFonts w:eastAsia="Times New Roman" w:cs="Lucida Grande"/>
+          <w:bCs/>
+          <w:color w:val="333333"/>
+          <w:highlight w:val="white"/>
+          <w:lang w:eastAsia="en-US"/>
+        </w:rPr>
+      </w:pPr>
+      <w:r>
+        <w:rPr>
+          <w:rFonts w:eastAsia="Times New Roman" w:cs="Lucida Grande"/>
+          <w:bCs/>
+          <w:color w:val="333333"/>
+          <w:highlight w:val="white"/>
           <w:lang w:eastAsia="en-US"/>
         </w:rPr>
       </w:r>
@@ -1767,7 +1790,7 @@
           <w:bCs/>
           <w:i/>
           <w:color w:val="333333"/>
-          <w:shd w:fill="FFFFFF" w:val="clear"/>
+          <w:highlight w:val="white"/>
           <w:lang w:eastAsia="en-US"/>
         </w:rPr>
       </w:r>
@@ -1797,17 +1820,6 @@
           <w:lang w:eastAsia="en-US"/>
         </w:rPr>
         <w:tab/>
-      </w:r>
-      <w:r>
-        <w:rPr>
-          <w:rFonts w:eastAsia="Times New Roman" w:cs="Lucida Grande"/>
-          <w:bCs/>
-          <w:i w:val="false"/>
-          <w:iCs w:val="false"/>
-          <w:color w:val="333333"/>
-          <w:highlight w:val="white"/>
-          <w:lang w:eastAsia="en-US"/>
-        </w:rPr>
         <w:t>UWM IRB #20.044</w:t>
       </w:r>
     </w:p>
@@ -1830,31 +1842,31 @@
           <w:bCs/>
           <w:i/>
           <w:color w:val="333333"/>
-          <w:shd w:fill="FFFFFF" w:val="clear"/>
-          <w:lang w:eastAsia="en-US"/>
-        </w:rPr>
-      </w:r>
-    </w:p>
-    <w:p>
-      <w:pPr>
-        <w:pStyle w:val="Normal"/>
-        <w:rPr>
-          <w:rFonts w:eastAsia="Times New Roman" w:cs="Lucida Grande"/>
-          <w:bCs/>
-          <w:i/>
-          <w:i/>
-          <w:color w:val="333333"/>
-          <w:highlight w:val="white"/>
-          <w:lang w:eastAsia="en-US"/>
-        </w:rPr>
-      </w:pPr>
-      <w:r>
-        <w:rPr>
-          <w:rFonts w:eastAsia="Times New Roman" w:cs="Lucida Grande"/>
-          <w:bCs/>
-          <w:i/>
-          <w:color w:val="333333"/>
-          <w:shd w:fill="FFFFFF" w:val="clear"/>
+          <w:highlight w:val="white"/>
+          <w:lang w:eastAsia="en-US"/>
+        </w:rPr>
+      </w:r>
+    </w:p>
+    <w:p>
+      <w:pPr>
+        <w:pStyle w:val="Normal"/>
+        <w:rPr>
+          <w:rFonts w:eastAsia="Times New Roman" w:cs="Lucida Grande"/>
+          <w:bCs/>
+          <w:i/>
+          <w:i/>
+          <w:color w:val="333333"/>
+          <w:highlight w:val="white"/>
+          <w:lang w:eastAsia="en-US"/>
+        </w:rPr>
+      </w:pPr>
+      <w:r>
+        <w:rPr>
+          <w:rFonts w:eastAsia="Times New Roman" w:cs="Lucida Grande"/>
+          <w:bCs/>
+          <w:i/>
+          <w:color w:val="333333"/>
+          <w:highlight w:val="white"/>
           <w:lang w:eastAsia="en-US"/>
         </w:rPr>
       </w:r>
@@ -1908,7 +1920,7 @@
           <w:rFonts w:eastAsia="Times New Roman" w:cs="Lucida Grande"/>
           <w:bCs/>
           <w:color w:val="333333"/>
-          <w:shd w:fill="FFFFFF" w:val="clear"/>
+          <w:highlight w:val="white"/>
           <w:lang w:eastAsia="en-US"/>
         </w:rPr>
       </w:r>
@@ -1933,15 +1945,6 @@
           <w:lang w:eastAsia="en-US"/>
         </w:rPr>
         <w:tab/>
-      </w:r>
-      <w:r>
-        <w:rPr>
-          <w:rFonts w:eastAsia="Times New Roman" w:cs="Lucida Grande"/>
-          <w:bCs/>
-          <w:color w:val="333333"/>
-          <w:highlight w:val="white"/>
-          <w:lang w:eastAsia="en-US"/>
-        </w:rPr>
         <w:t>09/03/2019</w:t>
       </w:r>
     </w:p>
@@ -1961,28 +1964,28 @@
           <w:rFonts w:eastAsia="Times New Roman" w:cs="Lucida Grande"/>
           <w:bCs/>
           <w:color w:val="333333"/>
-          <w:shd w:fill="FFFFFF" w:val="clear"/>
-          <w:lang w:eastAsia="en-US"/>
-        </w:rPr>
-      </w:r>
-    </w:p>
-    <w:p>
-      <w:pPr>
-        <w:pStyle w:val="Normal"/>
-        <w:rPr>
-          <w:rFonts w:eastAsia="Times New Roman" w:cs="Lucida Grande"/>
-          <w:bCs/>
-          <w:color w:val="333333"/>
-          <w:highlight w:val="white"/>
-          <w:lang w:eastAsia="en-US"/>
-        </w:rPr>
-      </w:pPr>
-      <w:r>
-        <w:rPr>
-          <w:rFonts w:eastAsia="Times New Roman" w:cs="Lucida Grande"/>
-          <w:bCs/>
-          <w:color w:val="333333"/>
-          <w:shd w:fill="FFFFFF" w:val="clear"/>
+          <w:highlight w:val="white"/>
+          <w:lang w:eastAsia="en-US"/>
+        </w:rPr>
+      </w:r>
+    </w:p>
+    <w:p>
+      <w:pPr>
+        <w:pStyle w:val="Normal"/>
+        <w:rPr>
+          <w:rFonts w:eastAsia="Times New Roman" w:cs="Lucida Grande"/>
+          <w:bCs/>
+          <w:color w:val="333333"/>
+          <w:highlight w:val="white"/>
+          <w:lang w:eastAsia="en-US"/>
+        </w:rPr>
+      </w:pPr>
+      <w:r>
+        <w:rPr>
+          <w:rFonts w:eastAsia="Times New Roman" w:cs="Lucida Grande"/>
+          <w:bCs/>
+          <w:color w:val="333333"/>
+          <w:highlight w:val="white"/>
           <w:lang w:eastAsia="en-US"/>
         </w:rPr>
       </w:r>
@@ -2062,26 +2065,29 @@
         </w:rPr>
       </w:pPr>
       <w:r>
-        <w:rPr/>
-      </w:r>
-    </w:p>
-    <w:p>
-      <w:pPr>
-        <w:pStyle w:val="Normal"/>
-        <w:rPr>
-          <w:rFonts w:eastAsia="Times New Roman" w:cs="Lucida Grande"/>
-          <w:bCs/>
-          <w:color w:val="333333"/>
-          <w:highlight w:val="white"/>
-          <w:lang w:eastAsia="en-US"/>
-        </w:rPr>
-      </w:pPr>
-      <w:r>
-        <w:rPr>
-          <w:rFonts w:eastAsia="Times New Roman" w:cs="Lucida Grande"/>
-          <w:bCs/>
-          <w:color w:val="333333"/>
-          <w:shd w:fill="FFFFFF" w:val="clear"/>
+        <w:rPr>
+          <w:rFonts w:eastAsia="Times New Roman"/>
+          <w:lang w:eastAsia="en-US"/>
+        </w:rPr>
+      </w:r>
+    </w:p>
+    <w:p>
+      <w:pPr>
+        <w:pStyle w:val="Normal"/>
+        <w:rPr>
+          <w:rFonts w:eastAsia="Times New Roman" w:cs="Lucida Grande"/>
+          <w:bCs/>
+          <w:color w:val="333333"/>
+          <w:highlight w:val="white"/>
+          <w:lang w:eastAsia="en-US"/>
+        </w:rPr>
+      </w:pPr>
+      <w:r>
+        <w:rPr>
+          <w:rFonts w:eastAsia="Times New Roman" w:cs="Lucida Grande"/>
+          <w:bCs/>
+          <w:color w:val="333333"/>
+          <w:highlight w:val="white"/>
           <w:lang w:eastAsia="en-US"/>
         </w:rPr>
       </w:r>
@@ -2175,7 +2181,10 @@
       </w:pPr>
       <w:r>
         <w:rPr>
-          <w:rFonts w:eastAsia="Times New Roman"/>
+          <w:rFonts w:eastAsia="Times New Roman" w:cs="Lucida Grande"/>
+          <w:bCs/>
+          <w:color w:val="333333"/>
+          <w:highlight w:val="white"/>
           <w:lang w:eastAsia="en-US"/>
         </w:rPr>
       </w:r>
@@ -2194,7 +2203,10 @@
       </w:pPr>
       <w:r>
         <w:rPr>
-          <w:rFonts w:eastAsia="Times New Roman"/>
+          <w:rFonts w:eastAsia="Times New Roman" w:cs="Lucida Grande"/>
+          <w:bCs/>
+          <w:color w:val="333333"/>
+          <w:highlight w:val="white"/>
           <w:lang w:eastAsia="en-US"/>
         </w:rPr>
       </w:r>
@@ -2284,7 +2296,13 @@
         </w:rPr>
       </w:pPr>
       <w:r>
-        <w:rPr/>
+        <w:rPr>
+          <w:rFonts w:eastAsia="Times New Roman" w:cs="Lucida Grande"/>
+          <w:bCs/>
+          <w:color w:val="333333"/>
+          <w:highlight w:val="white"/>
+          <w:lang w:eastAsia="en-US"/>
+        </w:rPr>
       </w:r>
     </w:p>
     <w:p>
@@ -2351,7 +2369,7 @@
           <w:rFonts w:eastAsia="Times New Roman" w:cs="Lucida Grande"/>
           <w:bCs/>
           <w:color w:val="333333"/>
-          <w:shd w:fill="FFFFFF" w:val="clear"/>
+          <w:highlight w:val="white"/>
           <w:lang w:eastAsia="en-US"/>
         </w:rPr>
       </w:r>
@@ -2400,7 +2418,11 @@
         </w:rPr>
       </w:pPr>
       <w:r>
-        <w:rPr/>
+        <w:rPr>
+          <w:rFonts w:eastAsia="Times New Roman" w:cs="Lucida Grande"/>
+          <w:color w:val="333333"/>
+          <w:lang w:eastAsia="en-US"/>
+        </w:rPr>
       </w:r>
     </w:p>
     <w:p>
@@ -2526,7 +2548,11 @@
         </w:rPr>
       </w:pPr>
       <w:r>
-        <w:rPr/>
+        <w:rPr>
+          <w:rFonts w:eastAsia="Times New Roman" w:cs="Lucida Grande"/>
+          <w:color w:val="333333"/>
+          <w:lang w:eastAsia="en-US"/>
+        </w:rPr>
       </w:r>
     </w:p>
     <w:p>
@@ -2632,7 +2658,7 @@
           <w:rFonts w:eastAsia="Times New Roman" w:cs="Lucida Grande"/>
           <w:bCs/>
           <w:color w:val="333333"/>
-          <w:shd w:fill="FFFFFF" w:val="clear"/>
+          <w:highlight w:val="white"/>
           <w:lang w:eastAsia="en-US"/>
         </w:rPr>
       </w:r>
@@ -2798,7 +2824,7 @@
           <w:rFonts w:eastAsia="Times New Roman" w:cs="Lucida Grande"/>
           <w:bCs/>
           <w:color w:val="333333"/>
-          <w:shd w:fill="FFFFFF" w:val="clear"/>
+          <w:highlight w:val="white"/>
           <w:lang w:eastAsia="en-US"/>
         </w:rPr>
       </w:r>
@@ -2852,7 +2878,7 @@
           <w:rFonts w:eastAsia="Times New Roman" w:cs="Lucida Grande"/>
           <w:bCs/>
           <w:color w:val="333333"/>
-          <w:shd w:fill="FFFFFF" w:val="clear"/>
+          <w:highlight w:val="white"/>
           <w:lang w:eastAsia="en-US"/>
         </w:rPr>
       </w:r>
@@ -2913,7 +2939,6 @@
     <w:rPrDefault>
       <w:rPr>
         <w:rFonts w:ascii="Palatino Linotype" w:hAnsi="Palatino Linotype" w:eastAsia="ＭＳ 明朝" w:cs="Times New Roman" w:eastAsiaTheme="minorEastAsia"/>
-        <w:sz w:val="24"/>
         <w:szCs w:val="24"/>
         <w:lang w:val="en-US" w:eastAsia="ja-JP" w:bidi="ar-SA"/>
       </w:rPr>
@@ -3124,6 +3149,22 @@
   </w:style>
   <w:style w:type="character" w:styleId="ListLabel2">
     <w:name w:val="ListLabel 2"/>
+    <w:qFormat/>
+    <w:rPr>
+      <w:rFonts w:eastAsia="Times New Roman" w:cs="Lucida Grande"/>
+      <w:color w:val="0074BD"/>
+      <w:lang w:eastAsia="en-US"/>
+    </w:rPr>
+  </w:style>
+  <w:style w:type="character" w:styleId="ListLabel3">
+    <w:name w:val="ListLabel 3"/>
+    <w:qFormat/>
+    <w:rPr>
+      <w:i/>
+    </w:rPr>
+  </w:style>
+  <w:style w:type="character" w:styleId="ListLabel4">
+    <w:name w:val="ListLabel 4"/>
     <w:qFormat/>
     <w:rPr>
       <w:rFonts w:eastAsia="Times New Roman" w:cs="Lucida Grande"/>

</xml_diff>